<commit_message>
Analiza teknike dhe teknologjike
</commit_message>
<xml_diff>
--- a/docs/Project Documentation.docx
+++ b/docs/Project Documentation.docx
@@ -5003,8 +5003,6 @@
           <w:lang w:val="en-US" w:eastAsia="x-none"/>
         </w:rPr>
       </w:pPr>
-      <w:bookmarkStart w:id="8" w:name="_GoBack"/>
-      <w:bookmarkEnd w:id="8"/>
     </w:p>
     <w:p>
       <w:pPr>
@@ -5018,7 +5016,7 @@
           <w:lang w:val="en-US"/>
         </w:rPr>
       </w:pPr>
-      <w:bookmarkStart w:id="9" w:name="_Toc68275969"/>
+      <w:bookmarkStart w:id="8" w:name="_Toc68275969"/>
       <w:r>
         <w:rPr>
           <w:rFonts w:eastAsia="Calibri"/>
@@ -5034,7 +5032,7 @@
         </w:rPr>
         <w:t>ërdorura në softuer</w:t>
       </w:r>
-      <w:bookmarkEnd w:id="9"/>
+      <w:bookmarkEnd w:id="8"/>
     </w:p>
     <w:p>
       <w:pPr>
@@ -5213,7 +5211,7 @@
           <w:lang w:val="en-US"/>
         </w:rPr>
       </w:pPr>
-      <w:bookmarkStart w:id="10" w:name="_Toc68275970"/>
+      <w:bookmarkStart w:id="9" w:name="_Toc68275970"/>
       <w:r>
         <w:rPr>
           <w:rFonts w:eastAsia="Calibri"/>
@@ -5221,7 +5219,7 @@
         </w:rPr>
         <w:t>Mjetet dhe softuerët e nevojshme për zhvillimin e aplikacionit</w:t>
       </w:r>
-      <w:bookmarkEnd w:id="10"/>
+      <w:bookmarkEnd w:id="9"/>
     </w:p>
     <w:p>
       <w:pPr>
@@ -5270,7 +5268,7 @@
           <w:lang w:val="en-US"/>
         </w:rPr>
       </w:pPr>
-      <w:bookmarkStart w:id="11" w:name="_Toc68275971"/>
+      <w:bookmarkStart w:id="10" w:name="_Toc68275971"/>
       <w:r>
         <w:rPr>
           <w:rFonts w:eastAsia="Calibri"/>
@@ -5278,56 +5276,91 @@
         </w:rPr>
         <w:t>Analiza e fizibilitetit</w:t>
       </w:r>
+      <w:bookmarkEnd w:id="10"/>
+    </w:p>
+    <w:p>
+      <w:pPr>
+        <w:rPr>
+          <w:rFonts w:ascii="Times New Roman" w:hAnsi="Times New Roman"/>
+          <w:lang w:val="en-US" w:eastAsia="x-none"/>
+        </w:rPr>
+      </w:pPr>
+    </w:p>
+    <w:p>
+      <w:pPr>
+        <w:spacing w:line="240" w:lineRule="auto"/>
+        <w:rPr>
+          <w:rFonts w:ascii="Times New Roman" w:hAnsi="Times New Roman"/>
+          <w:sz w:val="24"/>
+          <w:szCs w:val="24"/>
+          <w:lang w:val="en-US" w:eastAsia="x-none"/>
+        </w:rPr>
+      </w:pPr>
+      <w:r>
+        <w:rPr>
+          <w:rFonts w:ascii="Times New Roman" w:hAnsi="Times New Roman"/>
+          <w:sz w:val="24"/>
+          <w:szCs w:val="24"/>
+          <w:lang w:val="en-US" w:eastAsia="x-none"/>
+        </w:rPr>
+        <w:t xml:space="preserve">Vlerësimi i fizibilitetit teknik përfshin vlerësimin e aftësisë së pajisjeve kompjuterike dhe softuerëve për të trajtuar ngarkesat e punës në mënyrë adekuate. Studimi i fizibilitetit të sistemit të menagjimit të transportit publik synon të zhvillojë një sistem të dëshirueshëm të transportit inteligjent për vendin tonë, i cili është praktik dhe me kosto efektive për një sistem të menaxhimit të efektshëm dhe efektiv të transportit për Kosovë. </w:t>
+      </w:r>
+    </w:p>
+    <w:p>
+      <w:pPr>
+        <w:spacing w:line="240" w:lineRule="auto"/>
+        <w:rPr>
+          <w:rFonts w:ascii="Times New Roman" w:hAnsi="Times New Roman"/>
+          <w:sz w:val="24"/>
+          <w:szCs w:val="24"/>
+          <w:lang w:val="en-US" w:eastAsia="x-none"/>
+        </w:rPr>
+      </w:pPr>
+      <w:r>
+        <w:rPr>
+          <w:rFonts w:ascii="Times New Roman" w:hAnsi="Times New Roman"/>
+          <w:sz w:val="24"/>
+          <w:szCs w:val="24"/>
+          <w:lang w:val="en-US" w:eastAsia="x-none"/>
+        </w:rPr>
+        <w:t>Public Transport Management është një aplikacion i plotë i bazuar në internet. Teknologjitë dhe mjetet kryesore që shoqërohen me Public Trans</w:t>
+      </w:r>
+      <w:bookmarkStart w:id="11" w:name="_GoBack"/>
       <w:bookmarkEnd w:id="11"/>
-    </w:p>
-    <w:p>
-      <w:pPr>
-        <w:rPr>
-          <w:lang w:val="en-US" w:eastAsia="x-none"/>
-        </w:rPr>
-      </w:pPr>
-    </w:p>
-    <w:p>
-      <w:pPr>
-        <w:rPr>
-          <w:lang w:val="en-US" w:eastAsia="x-none"/>
-        </w:rPr>
-      </w:pPr>
-      <w:r>
-        <w:rPr>
-          <w:lang w:val="en-US" w:eastAsia="x-none"/>
-        </w:rPr>
-        <w:t xml:space="preserve">Vlerësimi i fizibilitetit teknik përfshin vlerësimin e aftësisë së pajisjeve kompjuterike dhe softuerëve për të trajtuar ngarkesat e punës në mënyrë adekuate. Studimi i fizibilitetit të sistemit të menagjimit të transportit publik synon të zhvillojë një sistem të dëshirueshëm të transportit inteligjent për vendin tonë, i cili është praktik dhe me kosto efektive për një sistem të menaxhimit të efektshëm dhe efektiv të transportit për Kosovë. </w:t>
-      </w:r>
-    </w:p>
-    <w:p>
-      <w:pPr>
-        <w:rPr>
-          <w:lang w:val="en-US" w:eastAsia="x-none"/>
-        </w:rPr>
-      </w:pPr>
-      <w:r>
-        <w:rPr>
-          <w:lang w:val="en-US" w:eastAsia="x-none"/>
-        </w:rPr>
-        <w:t>Public Transport Management është një aplikacion i plotë i bazuar në internet. Teknologjitë dhe mjetet kryesore që shoqërohen me Public Transport Management janë:</w:t>
+      <w:r>
+        <w:rPr>
+          <w:rFonts w:ascii="Times New Roman" w:hAnsi="Times New Roman"/>
+          <w:sz w:val="24"/>
+          <w:szCs w:val="24"/>
+          <w:lang w:val="en-US" w:eastAsia="x-none"/>
+        </w:rPr>
+        <w:t>port Management janë:</w:t>
       </w:r>
     </w:p>
     <w:p>
       <w:pPr>
         <w:spacing w:line="240" w:lineRule="auto"/>
         <w:rPr>
-          <w:lang w:val="en-US" w:eastAsia="x-none"/>
-        </w:rPr>
-      </w:pPr>
-      <w:r>
-        <w:rPr>
+          <w:rFonts w:ascii="Times New Roman" w:hAnsi="Times New Roman"/>
+          <w:sz w:val="24"/>
+          <w:szCs w:val="24"/>
+          <w:lang w:val="en-US" w:eastAsia="x-none"/>
+        </w:rPr>
+      </w:pPr>
+      <w:r>
+        <w:rPr>
+          <w:rFonts w:ascii="Times New Roman" w:hAnsi="Times New Roman"/>
+          <w:sz w:val="24"/>
+          <w:szCs w:val="24"/>
           <w:lang w:val="en-US" w:eastAsia="x-none"/>
         </w:rPr>
         <w:t>•</w:t>
       </w:r>
       <w:r>
         <w:rPr>
+          <w:rFonts w:ascii="Times New Roman" w:hAnsi="Times New Roman"/>
+          <w:sz w:val="24"/>
+          <w:szCs w:val="24"/>
           <w:lang w:val="en-US" w:eastAsia="x-none"/>
         </w:rPr>
         <w:tab/>
@@ -5338,17 +5371,26 @@
       <w:pPr>
         <w:spacing w:line="240" w:lineRule="auto"/>
         <w:rPr>
-          <w:lang w:val="en-US" w:eastAsia="x-none"/>
-        </w:rPr>
-      </w:pPr>
-      <w:r>
-        <w:rPr>
+          <w:rFonts w:ascii="Times New Roman" w:hAnsi="Times New Roman"/>
+          <w:sz w:val="24"/>
+          <w:szCs w:val="24"/>
+          <w:lang w:val="en-US" w:eastAsia="x-none"/>
+        </w:rPr>
+      </w:pPr>
+      <w:r>
+        <w:rPr>
+          <w:rFonts w:ascii="Times New Roman" w:hAnsi="Times New Roman"/>
+          <w:sz w:val="24"/>
+          <w:szCs w:val="24"/>
           <w:lang w:val="en-US" w:eastAsia="x-none"/>
         </w:rPr>
         <w:t>•</w:t>
       </w:r>
       <w:r>
         <w:rPr>
+          <w:rFonts w:ascii="Times New Roman" w:hAnsi="Times New Roman"/>
+          <w:sz w:val="24"/>
+          <w:szCs w:val="24"/>
           <w:lang w:val="en-US" w:eastAsia="x-none"/>
         </w:rPr>
         <w:tab/>
@@ -5359,17 +5401,26 @@
       <w:pPr>
         <w:spacing w:line="240" w:lineRule="auto"/>
         <w:rPr>
-          <w:lang w:val="en-US" w:eastAsia="x-none"/>
-        </w:rPr>
-      </w:pPr>
-      <w:r>
-        <w:rPr>
+          <w:rFonts w:ascii="Times New Roman" w:hAnsi="Times New Roman"/>
+          <w:sz w:val="24"/>
+          <w:szCs w:val="24"/>
+          <w:lang w:val="en-US" w:eastAsia="x-none"/>
+        </w:rPr>
+      </w:pPr>
+      <w:r>
+        <w:rPr>
+          <w:rFonts w:ascii="Times New Roman" w:hAnsi="Times New Roman"/>
+          <w:sz w:val="24"/>
+          <w:szCs w:val="24"/>
           <w:lang w:val="en-US" w:eastAsia="x-none"/>
         </w:rPr>
         <w:t>•</w:t>
       </w:r>
       <w:r>
         <w:rPr>
+          <w:rFonts w:ascii="Times New Roman" w:hAnsi="Times New Roman"/>
+          <w:sz w:val="24"/>
+          <w:szCs w:val="24"/>
           <w:lang w:val="en-US" w:eastAsia="x-none"/>
         </w:rPr>
         <w:tab/>
@@ -5380,50 +5431,56 @@
       <w:pPr>
         <w:spacing w:line="240" w:lineRule="auto"/>
         <w:rPr>
-          <w:lang w:val="en-US" w:eastAsia="x-none"/>
-        </w:rPr>
-      </w:pPr>
-      <w:r>
-        <w:rPr>
+          <w:rFonts w:ascii="Times New Roman" w:hAnsi="Times New Roman"/>
+          <w:sz w:val="24"/>
+          <w:szCs w:val="24"/>
+          <w:lang w:val="en-US" w:eastAsia="x-none"/>
+        </w:rPr>
+      </w:pPr>
+      <w:r>
+        <w:rPr>
+          <w:rFonts w:ascii="Times New Roman" w:hAnsi="Times New Roman"/>
+          <w:sz w:val="24"/>
+          <w:szCs w:val="24"/>
           <w:lang w:val="en-US" w:eastAsia="x-none"/>
         </w:rPr>
         <w:t>•</w:t>
       </w:r>
       <w:r>
         <w:rPr>
+          <w:rFonts w:ascii="Times New Roman" w:hAnsi="Times New Roman"/>
+          <w:sz w:val="24"/>
+          <w:szCs w:val="24"/>
           <w:lang w:val="en-US" w:eastAsia="x-none"/>
         </w:rPr>
         <w:tab/>
-        <w:t>Java EE (Spring</w:t>
-      </w:r>
-      <w:r>
-        <w:rPr>
-          <w:lang w:val="en-US" w:eastAsia="x-none"/>
-        </w:rPr>
-        <w:t xml:space="preserve"> </w:t>
-      </w:r>
-      <w:r>
-        <w:rPr>
-          <w:lang w:val="en-US" w:eastAsia="x-none"/>
-        </w:rPr>
-        <w:t>Boot)</w:t>
+        <w:t>Java EE (Spring Boot)</w:t>
       </w:r>
     </w:p>
     <w:p>
       <w:pPr>
         <w:spacing w:line="240" w:lineRule="auto"/>
         <w:rPr>
-          <w:lang w:val="en-US" w:eastAsia="x-none"/>
-        </w:rPr>
-      </w:pPr>
-      <w:r>
-        <w:rPr>
+          <w:rFonts w:ascii="Times New Roman" w:hAnsi="Times New Roman"/>
+          <w:sz w:val="24"/>
+          <w:szCs w:val="24"/>
+          <w:lang w:val="en-US" w:eastAsia="x-none"/>
+        </w:rPr>
+      </w:pPr>
+      <w:r>
+        <w:rPr>
+          <w:rFonts w:ascii="Times New Roman" w:hAnsi="Times New Roman"/>
+          <w:sz w:val="24"/>
+          <w:szCs w:val="24"/>
           <w:lang w:val="en-US" w:eastAsia="x-none"/>
         </w:rPr>
         <w:t>•</w:t>
       </w:r>
       <w:r>
         <w:rPr>
+          <w:rFonts w:ascii="Times New Roman" w:hAnsi="Times New Roman"/>
+          <w:sz w:val="24"/>
+          <w:szCs w:val="24"/>
           <w:lang w:val="en-US" w:eastAsia="x-none"/>
         </w:rPr>
         <w:tab/>
@@ -5434,17 +5491,26 @@
       <w:pPr>
         <w:spacing w:line="240" w:lineRule="auto"/>
         <w:rPr>
-          <w:lang w:val="en-US" w:eastAsia="x-none"/>
-        </w:rPr>
-      </w:pPr>
-      <w:r>
-        <w:rPr>
+          <w:rFonts w:ascii="Times New Roman" w:hAnsi="Times New Roman"/>
+          <w:sz w:val="24"/>
+          <w:szCs w:val="24"/>
+          <w:lang w:val="en-US" w:eastAsia="x-none"/>
+        </w:rPr>
+      </w:pPr>
+      <w:r>
+        <w:rPr>
+          <w:rFonts w:ascii="Times New Roman" w:hAnsi="Times New Roman"/>
+          <w:sz w:val="24"/>
+          <w:szCs w:val="24"/>
           <w:lang w:val="en-US" w:eastAsia="x-none"/>
         </w:rPr>
         <w:t>•</w:t>
       </w:r>
       <w:r>
         <w:rPr>
+          <w:rFonts w:ascii="Times New Roman" w:hAnsi="Times New Roman"/>
+          <w:sz w:val="24"/>
+          <w:szCs w:val="24"/>
           <w:lang w:val="en-US" w:eastAsia="x-none"/>
         </w:rPr>
         <w:tab/>
@@ -5455,17 +5521,26 @@
       <w:pPr>
         <w:spacing w:line="240" w:lineRule="auto"/>
         <w:rPr>
-          <w:lang w:val="en-US" w:eastAsia="x-none"/>
-        </w:rPr>
-      </w:pPr>
-      <w:r>
-        <w:rPr>
+          <w:rFonts w:ascii="Times New Roman" w:hAnsi="Times New Roman"/>
+          <w:sz w:val="24"/>
+          <w:szCs w:val="24"/>
+          <w:lang w:val="en-US" w:eastAsia="x-none"/>
+        </w:rPr>
+      </w:pPr>
+      <w:r>
+        <w:rPr>
+          <w:rFonts w:ascii="Times New Roman" w:hAnsi="Times New Roman"/>
+          <w:sz w:val="24"/>
+          <w:szCs w:val="24"/>
           <w:lang w:val="en-US" w:eastAsia="x-none"/>
         </w:rPr>
         <w:t>•</w:t>
       </w:r>
       <w:r>
         <w:rPr>
+          <w:rFonts w:ascii="Times New Roman" w:hAnsi="Times New Roman"/>
+          <w:sz w:val="24"/>
+          <w:szCs w:val="24"/>
           <w:lang w:val="en-US" w:eastAsia="x-none"/>
         </w:rPr>
         <w:tab/>
@@ -5476,17 +5551,26 @@
       <w:pPr>
         <w:spacing w:line="240" w:lineRule="auto"/>
         <w:rPr>
-          <w:lang w:val="en-US" w:eastAsia="x-none"/>
-        </w:rPr>
-      </w:pPr>
-      <w:r>
-        <w:rPr>
+          <w:rFonts w:ascii="Times New Roman" w:hAnsi="Times New Roman"/>
+          <w:sz w:val="24"/>
+          <w:szCs w:val="24"/>
+          <w:lang w:val="en-US" w:eastAsia="x-none"/>
+        </w:rPr>
+      </w:pPr>
+      <w:r>
+        <w:rPr>
+          <w:rFonts w:ascii="Times New Roman" w:hAnsi="Times New Roman"/>
+          <w:sz w:val="24"/>
+          <w:szCs w:val="24"/>
           <w:lang w:val="en-US" w:eastAsia="x-none"/>
         </w:rPr>
         <w:t>•</w:t>
       </w:r>
       <w:r>
         <w:rPr>
+          <w:rFonts w:ascii="Times New Roman" w:hAnsi="Times New Roman"/>
+          <w:sz w:val="24"/>
+          <w:szCs w:val="24"/>
           <w:lang w:val="en-US" w:eastAsia="x-none"/>
         </w:rPr>
         <w:tab/>
@@ -5497,17 +5581,26 @@
       <w:pPr>
         <w:spacing w:line="240" w:lineRule="auto"/>
         <w:rPr>
-          <w:lang w:val="en-US" w:eastAsia="x-none"/>
-        </w:rPr>
-      </w:pPr>
-      <w:r>
-        <w:rPr>
+          <w:rFonts w:ascii="Times New Roman" w:hAnsi="Times New Roman"/>
+          <w:sz w:val="24"/>
+          <w:szCs w:val="24"/>
+          <w:lang w:val="en-US" w:eastAsia="x-none"/>
+        </w:rPr>
+      </w:pPr>
+      <w:r>
+        <w:rPr>
+          <w:rFonts w:ascii="Times New Roman" w:hAnsi="Times New Roman"/>
+          <w:sz w:val="24"/>
+          <w:szCs w:val="24"/>
           <w:lang w:val="en-US" w:eastAsia="x-none"/>
         </w:rPr>
         <w:t>•</w:t>
       </w:r>
       <w:r>
         <w:rPr>
+          <w:rFonts w:ascii="Times New Roman" w:hAnsi="Times New Roman"/>
+          <w:sz w:val="24"/>
+          <w:szCs w:val="24"/>
           <w:lang w:val="en-US" w:eastAsia="x-none"/>
         </w:rPr>
         <w:tab/>
@@ -5518,11 +5611,17 @@
       <w:pPr>
         <w:spacing w:line="240" w:lineRule="auto"/>
         <w:rPr>
-          <w:lang w:val="en-US" w:eastAsia="x-none"/>
-        </w:rPr>
-      </w:pPr>
-      <w:r>
-        <w:rPr>
+          <w:rFonts w:ascii="Times New Roman" w:hAnsi="Times New Roman"/>
+          <w:sz w:val="24"/>
+          <w:szCs w:val="24"/>
+          <w:lang w:val="en-US" w:eastAsia="x-none"/>
+        </w:rPr>
+      </w:pPr>
+      <w:r>
+        <w:rPr>
+          <w:rFonts w:ascii="Times New Roman" w:hAnsi="Times New Roman"/>
+          <w:sz w:val="24"/>
+          <w:szCs w:val="24"/>
           <w:lang w:val="en-US" w:eastAsia="x-none"/>
         </w:rPr>
         <w:lastRenderedPageBreak/>
@@ -5530,6 +5629,9 @@
       </w:r>
       <w:r>
         <w:rPr>
+          <w:rFonts w:ascii="Times New Roman" w:hAnsi="Times New Roman"/>
+          <w:sz w:val="24"/>
+          <w:szCs w:val="24"/>
           <w:lang w:val="en-US" w:eastAsia="x-none"/>
         </w:rPr>
         <w:tab/>
@@ -5540,17 +5642,26 @@
       <w:pPr>
         <w:spacing w:line="240" w:lineRule="auto"/>
         <w:rPr>
-          <w:lang w:val="en-US" w:eastAsia="x-none"/>
-        </w:rPr>
-      </w:pPr>
-      <w:r>
-        <w:rPr>
+          <w:rFonts w:ascii="Times New Roman" w:hAnsi="Times New Roman"/>
+          <w:sz w:val="24"/>
+          <w:szCs w:val="24"/>
+          <w:lang w:val="en-US" w:eastAsia="x-none"/>
+        </w:rPr>
+      </w:pPr>
+      <w:r>
+        <w:rPr>
+          <w:rFonts w:ascii="Times New Roman" w:hAnsi="Times New Roman"/>
+          <w:sz w:val="24"/>
+          <w:szCs w:val="24"/>
           <w:lang w:val="en-US" w:eastAsia="x-none"/>
         </w:rPr>
         <w:t>•</w:t>
       </w:r>
       <w:r>
         <w:rPr>
+          <w:rFonts w:ascii="Times New Roman" w:hAnsi="Times New Roman"/>
+          <w:sz w:val="24"/>
+          <w:szCs w:val="24"/>
           <w:lang w:val="en-US" w:eastAsia="x-none"/>
         </w:rPr>
         <w:tab/>
@@ -5561,17 +5672,26 @@
       <w:pPr>
         <w:spacing w:line="240" w:lineRule="auto"/>
         <w:rPr>
-          <w:lang w:val="en-US" w:eastAsia="x-none"/>
-        </w:rPr>
-      </w:pPr>
-      <w:r>
-        <w:rPr>
+          <w:rFonts w:ascii="Times New Roman" w:hAnsi="Times New Roman"/>
+          <w:sz w:val="24"/>
+          <w:szCs w:val="24"/>
+          <w:lang w:val="en-US" w:eastAsia="x-none"/>
+        </w:rPr>
+      </w:pPr>
+      <w:r>
+        <w:rPr>
+          <w:rFonts w:ascii="Times New Roman" w:hAnsi="Times New Roman"/>
+          <w:sz w:val="24"/>
+          <w:szCs w:val="24"/>
           <w:lang w:val="en-US" w:eastAsia="x-none"/>
         </w:rPr>
         <w:t>•</w:t>
       </w:r>
       <w:r>
         <w:rPr>
+          <w:rFonts w:ascii="Times New Roman" w:hAnsi="Times New Roman"/>
+          <w:sz w:val="24"/>
+          <w:szCs w:val="24"/>
           <w:lang w:val="en-US" w:eastAsia="x-none"/>
         </w:rPr>
         <w:tab/>
@@ -5582,17 +5702,26 @@
       <w:pPr>
         <w:spacing w:line="240" w:lineRule="auto"/>
         <w:rPr>
-          <w:lang w:val="en-US" w:eastAsia="x-none"/>
-        </w:rPr>
-      </w:pPr>
-      <w:r>
-        <w:rPr>
+          <w:rFonts w:ascii="Times New Roman" w:hAnsi="Times New Roman"/>
+          <w:sz w:val="24"/>
+          <w:szCs w:val="24"/>
+          <w:lang w:val="en-US" w:eastAsia="x-none"/>
+        </w:rPr>
+      </w:pPr>
+      <w:r>
+        <w:rPr>
+          <w:rFonts w:ascii="Times New Roman" w:hAnsi="Times New Roman"/>
+          <w:sz w:val="24"/>
+          <w:szCs w:val="24"/>
           <w:lang w:val="en-US" w:eastAsia="x-none"/>
         </w:rPr>
         <w:t>•</w:t>
       </w:r>
       <w:r>
         <w:rPr>
+          <w:rFonts w:ascii="Times New Roman" w:hAnsi="Times New Roman"/>
+          <w:sz w:val="24"/>
+          <w:szCs w:val="24"/>
           <w:lang w:val="en-US" w:eastAsia="x-none"/>
         </w:rPr>
         <w:tab/>
@@ -5601,12 +5730,19 @@
     </w:p>
     <w:p>
       <w:pPr>
-        <w:rPr>
-          <w:lang w:val="en-US" w:eastAsia="x-none"/>
-        </w:rPr>
-      </w:pPr>
-      <w:r>
-        <w:rPr>
+        <w:spacing w:line="240" w:lineRule="auto"/>
+        <w:rPr>
+          <w:rFonts w:ascii="Times New Roman" w:hAnsi="Times New Roman"/>
+          <w:sz w:val="24"/>
+          <w:szCs w:val="24"/>
+          <w:lang w:val="en-US" w:eastAsia="x-none"/>
+        </w:rPr>
+      </w:pPr>
+      <w:r>
+        <w:rPr>
+          <w:rFonts w:ascii="Times New Roman" w:hAnsi="Times New Roman"/>
+          <w:sz w:val="24"/>
+          <w:szCs w:val="24"/>
           <w:lang w:val="en-US" w:eastAsia="x-none"/>
         </w:rPr>
         <w:t>Secila prej teknologjive është e disponueshme lirisht dhe aftësitë teknike të kërkuara janë të menaxhueshme. Kufizimet kohore të zhvillimit të produktit dhe lehtësia e zbatimit duke përdorur këto teknologji janë të sinkronizuara.  Fillimisht faqja në internet do të strehohet në një hapësirë falas të pritjes në internet, por për implementime të mëvonshme do të organizohet në një hapësirë të paguar të pritjes me një gjerësi bande të mjaftueshme. Bandwidth i kërkuar në këtë aplikacion është shumë i ulët, pasi nuk përfshin ndonjë aspekt multimedial. Nga këto është e qartë që Public Transport Management është teknikisht i realizueshëm.</w:t>
@@ -5614,19 +5750,30 @@
     </w:p>
     <w:p>
       <w:pPr>
-        <w:rPr>
-          <w:lang w:val="en-US" w:eastAsia="x-none"/>
-        </w:rPr>
-      </w:pPr>
-    </w:p>
-    <w:p>
-      <w:pPr>
-        <w:rPr>
-          <w:lang w:val="en-US" w:eastAsia="x-none"/>
-        </w:rPr>
-      </w:pPr>
-      <w:r>
-        <w:rPr>
+        <w:spacing w:line="240" w:lineRule="auto"/>
+        <w:rPr>
+          <w:rFonts w:ascii="Times New Roman" w:hAnsi="Times New Roman"/>
+          <w:sz w:val="24"/>
+          <w:szCs w:val="24"/>
+          <w:lang w:val="en-US" w:eastAsia="x-none"/>
+        </w:rPr>
+      </w:pPr>
+    </w:p>
+    <w:p>
+      <w:pPr>
+        <w:spacing w:line="240" w:lineRule="auto"/>
+        <w:rPr>
+          <w:rFonts w:ascii="Times New Roman" w:hAnsi="Times New Roman"/>
+          <w:sz w:val="24"/>
+          <w:szCs w:val="24"/>
+          <w:lang w:val="en-US" w:eastAsia="x-none"/>
+        </w:rPr>
+      </w:pPr>
+      <w:r>
+        <w:rPr>
+          <w:rFonts w:ascii="Times New Roman" w:hAnsi="Times New Roman"/>
+          <w:sz w:val="24"/>
+          <w:szCs w:val="24"/>
           <w:lang w:val="en-US" w:eastAsia="x-none"/>
         </w:rPr>
         <w:t xml:space="preserve">Rreziqet e çështjes së Public Transport Management </w:t>
@@ -5634,12 +5781,19 @@
     </w:p>
     <w:p>
       <w:pPr>
-        <w:rPr>
-          <w:lang w:val="en-US" w:eastAsia="x-none"/>
-        </w:rPr>
-      </w:pPr>
-      <w:r>
-        <w:rPr>
+        <w:spacing w:line="240" w:lineRule="auto"/>
+        <w:rPr>
+          <w:rFonts w:ascii="Times New Roman" w:hAnsi="Times New Roman"/>
+          <w:sz w:val="24"/>
+          <w:szCs w:val="24"/>
+          <w:lang w:val="en-US" w:eastAsia="x-none"/>
+        </w:rPr>
+      </w:pPr>
+      <w:r>
+        <w:rPr>
+          <w:rFonts w:ascii="Times New Roman" w:hAnsi="Times New Roman"/>
+          <w:sz w:val="24"/>
+          <w:szCs w:val="24"/>
           <w:lang w:val="en-US" w:eastAsia="x-none"/>
         </w:rPr>
         <w:t xml:space="preserve">Public Transport Management do të ndjekë procesin e zhvillimit të softuerit RUP. Kjo siguron fleksibilitetin për të akomoduar kërkesat e ndryshuara të softuerit të Public Transport Management.  </w:t>
@@ -5647,19 +5801,30 @@
     </w:p>
     <w:p>
       <w:pPr>
-        <w:rPr>
-          <w:lang w:val="en-US" w:eastAsia="x-none"/>
-        </w:rPr>
-      </w:pPr>
-    </w:p>
-    <w:p>
-      <w:pPr>
-        <w:rPr>
-          <w:lang w:val="en-US" w:eastAsia="x-none"/>
-        </w:rPr>
-      </w:pPr>
-      <w:r>
-        <w:rPr>
+        <w:spacing w:line="240" w:lineRule="auto"/>
+        <w:rPr>
+          <w:rFonts w:ascii="Times New Roman" w:hAnsi="Times New Roman"/>
+          <w:sz w:val="24"/>
+          <w:szCs w:val="24"/>
+          <w:lang w:val="en-US" w:eastAsia="x-none"/>
+        </w:rPr>
+      </w:pPr>
+    </w:p>
+    <w:p>
+      <w:pPr>
+        <w:spacing w:line="240" w:lineRule="auto"/>
+        <w:rPr>
+          <w:rFonts w:ascii="Times New Roman" w:hAnsi="Times New Roman"/>
+          <w:sz w:val="24"/>
+          <w:szCs w:val="24"/>
+          <w:lang w:val="en-US" w:eastAsia="x-none"/>
+        </w:rPr>
+      </w:pPr>
+      <w:r>
+        <w:rPr>
+          <w:rFonts w:ascii="Times New Roman" w:hAnsi="Times New Roman"/>
+          <w:sz w:val="24"/>
+          <w:szCs w:val="24"/>
           <w:lang w:val="en-US" w:eastAsia="x-none"/>
         </w:rPr>
         <w:t>Rreziqet e çështjeve teknike</w:t>
@@ -5667,12 +5832,19 @@
     </w:p>
     <w:p>
       <w:pPr>
-        <w:rPr>
-          <w:lang w:val="en-US" w:eastAsia="x-none"/>
-        </w:rPr>
-      </w:pPr>
-      <w:r>
-        <w:rPr>
+        <w:spacing w:line="240" w:lineRule="auto"/>
+        <w:rPr>
+          <w:rFonts w:ascii="Times New Roman" w:hAnsi="Times New Roman"/>
+          <w:sz w:val="24"/>
+          <w:szCs w:val="24"/>
+          <w:lang w:val="en-US" w:eastAsia="x-none"/>
+        </w:rPr>
+      </w:pPr>
+      <w:r>
+        <w:rPr>
+          <w:rFonts w:ascii="Times New Roman" w:hAnsi="Times New Roman"/>
+          <w:sz w:val="24"/>
+          <w:szCs w:val="24"/>
           <w:lang w:val="en-US" w:eastAsia="x-none"/>
         </w:rPr>
         <w:t xml:space="preserve">A përcaktohen dhe përdoren konventa specifike për dokumentacionin e kodit?  </w:t>
@@ -5680,12 +5852,19 @@
     </w:p>
     <w:p>
       <w:pPr>
-        <w:rPr>
-          <w:lang w:val="en-US" w:eastAsia="x-none"/>
-        </w:rPr>
-      </w:pPr>
-      <w:r>
-        <w:rPr>
+        <w:spacing w:line="240" w:lineRule="auto"/>
+        <w:rPr>
+          <w:rFonts w:ascii="Times New Roman" w:hAnsi="Times New Roman"/>
+          <w:sz w:val="24"/>
+          <w:szCs w:val="24"/>
+          <w:lang w:val="en-US" w:eastAsia="x-none"/>
+        </w:rPr>
+      </w:pPr>
+      <w:r>
+        <w:rPr>
+          <w:rFonts w:ascii="Times New Roman" w:hAnsi="Times New Roman"/>
+          <w:sz w:val="24"/>
+          <w:szCs w:val="24"/>
           <w:lang w:val="en-US" w:eastAsia="x-none"/>
         </w:rPr>
         <w:t>-Kodi i softuerit do të jetë i disponueshëm lirshëm dhe dokumentacioni i kodit do të sigurohet.</w:t>
@@ -5693,12 +5872,19 @@
     </w:p>
     <w:p>
       <w:pPr>
-        <w:rPr>
-          <w:lang w:val="en-US" w:eastAsia="x-none"/>
-        </w:rPr>
-      </w:pPr>
-      <w:r>
-        <w:rPr>
+        <w:spacing w:line="240" w:lineRule="auto"/>
+        <w:rPr>
+          <w:rFonts w:ascii="Times New Roman" w:hAnsi="Times New Roman"/>
+          <w:sz w:val="24"/>
+          <w:szCs w:val="24"/>
+          <w:lang w:val="en-US" w:eastAsia="x-none"/>
+        </w:rPr>
+      </w:pPr>
+      <w:r>
+        <w:rPr>
+          <w:rFonts w:ascii="Times New Roman" w:hAnsi="Times New Roman"/>
+          <w:sz w:val="24"/>
+          <w:szCs w:val="24"/>
           <w:lang w:val="en-US" w:eastAsia="x-none"/>
         </w:rPr>
         <w:t xml:space="preserve">A përdorni një metodë specifike për hartimin e rastit të provës?  </w:t>
@@ -5706,12 +5892,19 @@
     </w:p>
     <w:p>
       <w:pPr>
-        <w:rPr>
-          <w:lang w:val="en-US" w:eastAsia="x-none"/>
-        </w:rPr>
-      </w:pPr>
-      <w:r>
-        <w:rPr>
+        <w:spacing w:line="240" w:lineRule="auto"/>
+        <w:rPr>
+          <w:rFonts w:ascii="Times New Roman" w:hAnsi="Times New Roman"/>
+          <w:sz w:val="24"/>
+          <w:szCs w:val="24"/>
+          <w:lang w:val="en-US" w:eastAsia="x-none"/>
+        </w:rPr>
+      </w:pPr>
+      <w:r>
+        <w:rPr>
+          <w:rFonts w:ascii="Times New Roman" w:hAnsi="Times New Roman"/>
+          <w:sz w:val="24"/>
+          <w:szCs w:val="24"/>
           <w:lang w:val="en-US" w:eastAsia="x-none"/>
         </w:rPr>
         <w:t xml:space="preserve">-JUNIT do të përdoret si mjeti kryesor i testimit që automatizon procesin e testimit.  </w:t>
@@ -5719,12 +5912,19 @@
     </w:p>
     <w:p>
       <w:pPr>
-        <w:rPr>
-          <w:lang w:val="en-US" w:eastAsia="x-none"/>
-        </w:rPr>
-      </w:pPr>
-      <w:r>
-        <w:rPr>
+        <w:spacing w:line="240" w:lineRule="auto"/>
+        <w:rPr>
+          <w:rFonts w:ascii="Times New Roman" w:hAnsi="Times New Roman"/>
+          <w:sz w:val="24"/>
+          <w:szCs w:val="24"/>
+          <w:lang w:val="en-US" w:eastAsia="x-none"/>
+        </w:rPr>
+      </w:pPr>
+      <w:r>
+        <w:rPr>
+          <w:rFonts w:ascii="Times New Roman" w:hAnsi="Times New Roman"/>
+          <w:sz w:val="24"/>
+          <w:szCs w:val="24"/>
           <w:lang w:val="en-US" w:eastAsia="x-none"/>
         </w:rPr>
         <w:t xml:space="preserve">A përdoren mjete kompjuterike të menaxhimit të konfigurimit për të kontrolluar dhe ndjekur aktivitetin e ndryshimit gjatë gjithë procesit të softuerit?  </w:t>
@@ -5732,12 +5932,19 @@
     </w:p>
     <w:p>
       <w:pPr>
-        <w:rPr>
-          <w:lang w:val="en-US" w:eastAsia="x-none"/>
-        </w:rPr>
-      </w:pPr>
-      <w:r>
-        <w:rPr>
+        <w:spacing w:line="240" w:lineRule="auto"/>
+        <w:rPr>
+          <w:rFonts w:ascii="Times New Roman" w:hAnsi="Times New Roman"/>
+          <w:sz w:val="24"/>
+          <w:szCs w:val="24"/>
+          <w:lang w:val="en-US" w:eastAsia="x-none"/>
+        </w:rPr>
+      </w:pPr>
+      <w:r>
+        <w:rPr>
+          <w:rFonts w:ascii="Times New Roman" w:hAnsi="Times New Roman"/>
+          <w:sz w:val="24"/>
+          <w:szCs w:val="24"/>
           <w:lang w:val="en-US" w:eastAsia="x-none"/>
         </w:rPr>
         <w:t xml:space="preserve">-GIT do të përdoret gjatë gjithë procesit të zbatimit të softverit.  </w:t>
@@ -5745,12 +5952,19 @@
     </w:p>
     <w:p>
       <w:pPr>
-        <w:rPr>
-          <w:lang w:val="en-US" w:eastAsia="x-none"/>
-        </w:rPr>
-      </w:pPr>
-      <w:r>
-        <w:rPr>
+        <w:spacing w:line="240" w:lineRule="auto"/>
+        <w:rPr>
+          <w:rFonts w:ascii="Times New Roman" w:hAnsi="Times New Roman"/>
+          <w:sz w:val="24"/>
+          <w:szCs w:val="24"/>
+          <w:lang w:val="en-US" w:eastAsia="x-none"/>
+        </w:rPr>
+      </w:pPr>
+      <w:r>
+        <w:rPr>
+          <w:rFonts w:ascii="Times New Roman" w:hAnsi="Times New Roman"/>
+          <w:sz w:val="24"/>
+          <w:szCs w:val="24"/>
           <w:lang w:val="en-US" w:eastAsia="x-none"/>
         </w:rPr>
         <w:t>Rreziqet e teknologjisë</w:t>
@@ -5758,12 +5972,19 @@
     </w:p>
     <w:p>
       <w:pPr>
-        <w:rPr>
-          <w:lang w:val="en-US" w:eastAsia="x-none"/>
-        </w:rPr>
-      </w:pPr>
-      <w:r>
-        <w:rPr>
+        <w:spacing w:line="240" w:lineRule="auto"/>
+        <w:rPr>
+          <w:rFonts w:ascii="Times New Roman" w:hAnsi="Times New Roman"/>
+          <w:sz w:val="24"/>
+          <w:szCs w:val="24"/>
+          <w:lang w:val="en-US" w:eastAsia="x-none"/>
+        </w:rPr>
+      </w:pPr>
+      <w:r>
+        <w:rPr>
+          <w:rFonts w:ascii="Times New Roman" w:hAnsi="Times New Roman"/>
+          <w:sz w:val="24"/>
+          <w:szCs w:val="24"/>
           <w:lang w:val="en-US" w:eastAsia="x-none"/>
         </w:rPr>
         <w:t xml:space="preserve">A është e re teknologjia që do të ndërtohet?  </w:t>
@@ -5771,12 +5992,19 @@
     </w:p>
     <w:p>
       <w:pPr>
-        <w:rPr>
-          <w:lang w:val="en-US" w:eastAsia="x-none"/>
-        </w:rPr>
-      </w:pPr>
-      <w:r>
-        <w:rPr>
+        <w:spacing w:line="240" w:lineRule="auto"/>
+        <w:rPr>
+          <w:rFonts w:ascii="Times New Roman" w:hAnsi="Times New Roman"/>
+          <w:sz w:val="24"/>
+          <w:szCs w:val="24"/>
+          <w:lang w:val="en-US" w:eastAsia="x-none"/>
+        </w:rPr>
+      </w:pPr>
+      <w:r>
+        <w:rPr>
+          <w:rFonts w:ascii="Times New Roman" w:hAnsi="Times New Roman"/>
+          <w:sz w:val="24"/>
+          <w:szCs w:val="24"/>
           <w:lang w:val="en-US" w:eastAsia="x-none"/>
         </w:rPr>
         <w:t xml:space="preserve">-Të gjitha teknologjitë janë mjaft të vendosura dhe mjaft të vjetra (por jo të vjetruara).  </w:t>
@@ -5784,12 +6012,19 @@
     </w:p>
     <w:p>
       <w:pPr>
-        <w:rPr>
-          <w:lang w:val="en-US" w:eastAsia="x-none"/>
-        </w:rPr>
-      </w:pPr>
-      <w:r>
-        <w:rPr>
+        <w:spacing w:line="240" w:lineRule="auto"/>
+        <w:rPr>
+          <w:rFonts w:ascii="Times New Roman" w:hAnsi="Times New Roman"/>
+          <w:sz w:val="24"/>
+          <w:szCs w:val="24"/>
+          <w:lang w:val="en-US" w:eastAsia="x-none"/>
+        </w:rPr>
+      </w:pPr>
+      <w:r>
+        <w:rPr>
+          <w:rFonts w:ascii="Times New Roman" w:hAnsi="Times New Roman"/>
+          <w:sz w:val="24"/>
+          <w:szCs w:val="24"/>
           <w:lang w:val="en-US" w:eastAsia="x-none"/>
         </w:rPr>
         <w:t>A kërkojnë kërkesat e sistemit krijimin e algoritmeve të rinj, teknologjisë hyrëse ose dalëse?</w:t>
@@ -5797,12 +6032,19 @@
     </w:p>
     <w:p>
       <w:pPr>
-        <w:rPr>
-          <w:lang w:val="en-US" w:eastAsia="x-none"/>
-        </w:rPr>
-      </w:pPr>
-      <w:r>
-        <w:rPr>
+        <w:spacing w:line="240" w:lineRule="auto"/>
+        <w:rPr>
+          <w:rFonts w:ascii="Times New Roman" w:hAnsi="Times New Roman"/>
+          <w:sz w:val="24"/>
+          <w:szCs w:val="24"/>
+          <w:lang w:val="en-US" w:eastAsia="x-none"/>
+        </w:rPr>
+      </w:pPr>
+      <w:r>
+        <w:rPr>
+          <w:rFonts w:ascii="Times New Roman" w:hAnsi="Times New Roman"/>
+          <w:sz w:val="24"/>
+          <w:szCs w:val="24"/>
           <w:lang w:val="en-US" w:eastAsia="x-none"/>
         </w:rPr>
         <w:t xml:space="preserve">-Public Transport Management do të ketë disa algoritme për të gjeneruar booking, shënime të rrugeve të tipit pershkrues dhe për të gjeneruar shpërndarjet statistikore.  </w:t>
@@ -5810,12 +6052,19 @@
     </w:p>
     <w:p>
       <w:pPr>
-        <w:rPr>
-          <w:lang w:val="en-US" w:eastAsia="x-none"/>
-        </w:rPr>
-      </w:pPr>
-      <w:r>
-        <w:rPr>
+        <w:spacing w:line="240" w:lineRule="auto"/>
+        <w:rPr>
+          <w:rFonts w:ascii="Times New Roman" w:hAnsi="Times New Roman"/>
+          <w:sz w:val="24"/>
+          <w:szCs w:val="24"/>
+          <w:lang w:val="en-US" w:eastAsia="x-none"/>
+        </w:rPr>
+      </w:pPr>
+      <w:r>
+        <w:rPr>
+          <w:rFonts w:ascii="Times New Roman" w:hAnsi="Times New Roman"/>
+          <w:sz w:val="24"/>
+          <w:szCs w:val="24"/>
           <w:lang w:val="en-US" w:eastAsia="x-none"/>
         </w:rPr>
         <w:t xml:space="preserve">Rreziqet e mjedisit zhvillimor </w:t>
@@ -5823,52 +6072,80 @@
     </w:p>
     <w:p>
       <w:pPr>
-        <w:rPr>
-          <w:lang w:val="en-US" w:eastAsia="x-none"/>
-        </w:rPr>
-      </w:pPr>
-      <w:r>
-        <w:rPr>
+        <w:spacing w:line="240" w:lineRule="auto"/>
+        <w:rPr>
+          <w:rFonts w:ascii="Times New Roman" w:hAnsi="Times New Roman"/>
+          <w:sz w:val="24"/>
+          <w:szCs w:val="24"/>
+          <w:lang w:val="en-US" w:eastAsia="x-none"/>
+        </w:rPr>
+      </w:pPr>
+      <w:r>
+        <w:rPr>
+          <w:rFonts w:ascii="Times New Roman" w:hAnsi="Times New Roman"/>
+          <w:sz w:val="24"/>
+          <w:szCs w:val="24"/>
+          <w:lang w:val="en-US" w:eastAsia="x-none"/>
+        </w:rPr>
+        <w:t xml:space="preserve">A është i disponueshëm një mjet i menaxhimit të programeve softuer? </w:t>
+      </w:r>
+    </w:p>
+    <w:p>
+      <w:pPr>
+        <w:spacing w:line="240" w:lineRule="auto"/>
+        <w:rPr>
+          <w:rFonts w:ascii="Times New Roman" w:hAnsi="Times New Roman"/>
+          <w:sz w:val="24"/>
+          <w:szCs w:val="24"/>
+          <w:lang w:val="en-US" w:eastAsia="x-none"/>
+        </w:rPr>
+      </w:pPr>
+      <w:r>
+        <w:rPr>
+          <w:rFonts w:ascii="Times New Roman" w:hAnsi="Times New Roman"/>
+          <w:sz w:val="24"/>
+          <w:szCs w:val="24"/>
+          <w:lang w:val="en-US" w:eastAsia="x-none"/>
+        </w:rPr>
+        <w:t xml:space="preserve">-Projekti Microsoft do të përdoret si mjeti kryesor i menaxhimit të projektit. </w:t>
+      </w:r>
+    </w:p>
+    <w:p>
+      <w:pPr>
+        <w:spacing w:line="240" w:lineRule="auto"/>
+        <w:rPr>
+          <w:rFonts w:ascii="Times New Roman" w:hAnsi="Times New Roman"/>
+          <w:sz w:val="24"/>
+          <w:szCs w:val="24"/>
+          <w:lang w:val="en-US" w:eastAsia="x-none"/>
+        </w:rPr>
+      </w:pPr>
+      <w:r>
+        <w:rPr>
+          <w:rFonts w:ascii="Times New Roman" w:hAnsi="Times New Roman"/>
+          <w:sz w:val="24"/>
+          <w:szCs w:val="24"/>
           <w:lang w:val="en-US" w:eastAsia="x-none"/>
         </w:rPr>
         <w:lastRenderedPageBreak/>
-        <w:t xml:space="preserve">A është i disponueshëm një mjet i menaxhimit të programeve softuer? </w:t>
-      </w:r>
-    </w:p>
-    <w:p>
-      <w:pPr>
-        <w:rPr>
-          <w:lang w:val="en-US" w:eastAsia="x-none"/>
-        </w:rPr>
-      </w:pPr>
-      <w:r>
-        <w:rPr>
-          <w:lang w:val="en-US" w:eastAsia="x-none"/>
-        </w:rPr>
-        <w:t xml:space="preserve">-Projekti Microsoft do të përdoret si mjeti kryesor i menaxhimit të projektit. </w:t>
-      </w:r>
-    </w:p>
-    <w:p>
-      <w:pPr>
-        <w:rPr>
-          <w:lang w:val="en-US" w:eastAsia="x-none"/>
-        </w:rPr>
-      </w:pPr>
-      <w:r>
-        <w:rPr>
-          <w:lang w:val="en-US" w:eastAsia="x-none"/>
-        </w:rPr>
         <w:t xml:space="preserve">A janë në dispozicion mjetet për analizë dhe dizajn?  </w:t>
       </w:r>
     </w:p>
     <w:p>
       <w:pPr>
-        <w:rPr>
-          <w:lang w:val="en-US" w:eastAsia="x-none"/>
-        </w:rPr>
-      </w:pPr>
-      <w:r>
-        <w:rPr>
+        <w:spacing w:line="240" w:lineRule="auto"/>
+        <w:rPr>
+          <w:rFonts w:ascii="Times New Roman" w:hAnsi="Times New Roman"/>
+          <w:sz w:val="24"/>
+          <w:szCs w:val="24"/>
+          <w:lang w:val="en-US" w:eastAsia="x-none"/>
+        </w:rPr>
+      </w:pPr>
+      <w:r>
+        <w:rPr>
+          <w:rFonts w:ascii="Times New Roman" w:hAnsi="Times New Roman"/>
+          <w:sz w:val="24"/>
+          <w:szCs w:val="24"/>
           <w:lang w:val="en-US" w:eastAsia="x-none"/>
         </w:rPr>
         <w:t xml:space="preserve">-Public Transport Management do të kërkojë disa programe për dizajnimin Draw.10 (dizajni i diagrameve) </w:t>
@@ -5876,12 +6153,19 @@
     </w:p>
     <w:p>
       <w:pPr>
-        <w:rPr>
-          <w:lang w:val="en-US" w:eastAsia="x-none"/>
-        </w:rPr>
-      </w:pPr>
-      <w:r>
-        <w:rPr>
+        <w:spacing w:line="240" w:lineRule="auto"/>
+        <w:rPr>
+          <w:rFonts w:ascii="Times New Roman" w:hAnsi="Times New Roman"/>
+          <w:sz w:val="24"/>
+          <w:szCs w:val="24"/>
+          <w:lang w:val="en-US" w:eastAsia="x-none"/>
+        </w:rPr>
+      </w:pPr>
+      <w:r>
+        <w:rPr>
+          <w:rFonts w:ascii="Times New Roman" w:hAnsi="Times New Roman"/>
+          <w:sz w:val="24"/>
+          <w:szCs w:val="24"/>
           <w:lang w:val="en-US" w:eastAsia="x-none"/>
         </w:rPr>
         <w:t xml:space="preserve">A janë në dispozicion përpiluesit ose gjeneratorët e kodit dhe të përshtatshëm për produktin që do të ndërtohet? </w:t>
@@ -5889,12 +6173,19 @@
     </w:p>
     <w:p>
       <w:pPr>
-        <w:rPr>
-          <w:lang w:val="en-US" w:eastAsia="x-none"/>
-        </w:rPr>
-      </w:pPr>
-      <w:r>
-        <w:rPr>
+        <w:spacing w:line="240" w:lineRule="auto"/>
+        <w:rPr>
+          <w:rFonts w:ascii="Times New Roman" w:hAnsi="Times New Roman"/>
+          <w:sz w:val="24"/>
+          <w:szCs w:val="24"/>
+          <w:lang w:val="en-US" w:eastAsia="x-none"/>
+        </w:rPr>
+      </w:pPr>
+      <w:r>
+        <w:rPr>
+          <w:rFonts w:ascii="Times New Roman" w:hAnsi="Times New Roman"/>
+          <w:sz w:val="24"/>
+          <w:szCs w:val="24"/>
           <w:lang w:val="en-US" w:eastAsia="x-none"/>
         </w:rPr>
         <w:t xml:space="preserve">-Java EE do të përdoret si gjuha kryesore e skenarit. Të gjitha bibliotekat dhe përkthyesit do të jenë në dispozicion falas. </w:t>
@@ -5902,12 +6193,19 @@
     </w:p>
     <w:p>
       <w:pPr>
-        <w:rPr>
-          <w:lang w:val="en-US" w:eastAsia="x-none"/>
-        </w:rPr>
-      </w:pPr>
-      <w:r>
-        <w:rPr>
+        <w:spacing w:line="240" w:lineRule="auto"/>
+        <w:rPr>
+          <w:rFonts w:ascii="Times New Roman" w:hAnsi="Times New Roman"/>
+          <w:sz w:val="24"/>
+          <w:szCs w:val="24"/>
+          <w:lang w:val="en-US" w:eastAsia="x-none"/>
+        </w:rPr>
+      </w:pPr>
+      <w:r>
+        <w:rPr>
+          <w:rFonts w:ascii="Times New Roman" w:hAnsi="Times New Roman"/>
+          <w:sz w:val="24"/>
+          <w:szCs w:val="24"/>
           <w:lang w:val="en-US" w:eastAsia="x-none"/>
         </w:rPr>
         <w:t xml:space="preserve">A janë mjetet e provës të disponueshme dhe të përshtatshme për produktin që do të ndërtohet?  </w:t>
@@ -5915,12 +6213,19 @@
     </w:p>
     <w:p>
       <w:pPr>
-        <w:rPr>
-          <w:lang w:val="en-US" w:eastAsia="x-none"/>
-        </w:rPr>
-      </w:pPr>
-      <w:r>
-        <w:rPr>
+        <w:spacing w:line="240" w:lineRule="auto"/>
+        <w:rPr>
+          <w:rFonts w:ascii="Times New Roman" w:hAnsi="Times New Roman"/>
+          <w:sz w:val="24"/>
+          <w:szCs w:val="24"/>
+          <w:lang w:val="en-US" w:eastAsia="x-none"/>
+        </w:rPr>
+      </w:pPr>
+      <w:r>
+        <w:rPr>
+          <w:rFonts w:ascii="Times New Roman" w:hAnsi="Times New Roman"/>
+          <w:sz w:val="24"/>
+          <w:szCs w:val="24"/>
           <w:lang w:val="en-US" w:eastAsia="x-none"/>
         </w:rPr>
         <w:t xml:space="preserve">-JUNIT është mjeti kryesor i testimit që do të përdoret. JUNIT është mjet i disponueshëm lirisht që mbështet vlerësimin e atomatodit </w:t>
@@ -5928,12 +6233,19 @@
     </w:p>
     <w:p>
       <w:pPr>
-        <w:rPr>
-          <w:lang w:val="en-US" w:eastAsia="x-none"/>
-        </w:rPr>
-      </w:pPr>
-      <w:r>
-        <w:rPr>
+        <w:spacing w:line="240" w:lineRule="auto"/>
+        <w:rPr>
+          <w:rFonts w:ascii="Times New Roman" w:hAnsi="Times New Roman"/>
+          <w:sz w:val="24"/>
+          <w:szCs w:val="24"/>
+          <w:lang w:val="en-US" w:eastAsia="x-none"/>
+        </w:rPr>
+      </w:pPr>
+      <w:r>
+        <w:rPr>
+          <w:rFonts w:ascii="Times New Roman" w:hAnsi="Times New Roman"/>
+          <w:sz w:val="24"/>
+          <w:szCs w:val="24"/>
           <w:lang w:val="en-US" w:eastAsia="x-none"/>
         </w:rPr>
         <w:t>A janë në dispozicion mjetet e menaxhimit të konfigurimit të softuerit?</w:t>
@@ -5941,12 +6253,19 @@
     </w:p>
     <w:p>
       <w:pPr>
-        <w:rPr>
-          <w:lang w:val="en-US" w:eastAsia="x-none"/>
-        </w:rPr>
-      </w:pPr>
-      <w:r>
-        <w:rPr>
+        <w:spacing w:line="240" w:lineRule="auto"/>
+        <w:rPr>
+          <w:rFonts w:ascii="Times New Roman" w:hAnsi="Times New Roman"/>
+          <w:sz w:val="24"/>
+          <w:szCs w:val="24"/>
+          <w:lang w:val="en-US" w:eastAsia="x-none"/>
+        </w:rPr>
+      </w:pPr>
+      <w:r>
+        <w:rPr>
+          <w:rFonts w:ascii="Times New Roman" w:hAnsi="Times New Roman"/>
+          <w:sz w:val="24"/>
+          <w:szCs w:val="24"/>
           <w:lang w:val="en-US" w:eastAsia="x-none"/>
         </w:rPr>
         <w:t>-Menaxhimi i konfigurimit do të bëhet duke përdorur GIT që është lirisht i disponueshëm.</w:t>
@@ -5954,12 +6273,19 @@
     </w:p>
     <w:p>
       <w:pPr>
-        <w:rPr>
-          <w:lang w:val="en-US" w:eastAsia="x-none"/>
-        </w:rPr>
-      </w:pPr>
-      <w:r>
-        <w:rPr>
+        <w:spacing w:line="240" w:lineRule="auto"/>
+        <w:rPr>
+          <w:rFonts w:ascii="Times New Roman" w:hAnsi="Times New Roman"/>
+          <w:sz w:val="24"/>
+          <w:szCs w:val="24"/>
+          <w:lang w:val="en-US" w:eastAsia="x-none"/>
+        </w:rPr>
+      </w:pPr>
+      <w:r>
+        <w:rPr>
+          <w:rFonts w:ascii="Times New Roman" w:hAnsi="Times New Roman"/>
+          <w:sz w:val="24"/>
+          <w:szCs w:val="24"/>
           <w:lang w:val="en-US" w:eastAsia="x-none"/>
         </w:rPr>
         <w:t>Pengesat të cilat mund të shfaqen në zbatimin e Public Transport Management</w:t>
@@ -5967,12 +6293,19 @@
     </w:p>
     <w:p>
       <w:pPr>
-        <w:rPr>
-          <w:lang w:val="en-US" w:eastAsia="x-none"/>
-        </w:rPr>
-      </w:pPr>
-      <w:r>
-        <w:rPr>
+        <w:spacing w:line="240" w:lineRule="auto"/>
+        <w:rPr>
+          <w:rFonts w:ascii="Times New Roman" w:hAnsi="Times New Roman"/>
+          <w:sz w:val="24"/>
+          <w:szCs w:val="24"/>
+          <w:lang w:val="en-US" w:eastAsia="x-none"/>
+        </w:rPr>
+      </w:pPr>
+      <w:r>
+        <w:rPr>
+          <w:rFonts w:ascii="Times New Roman" w:hAnsi="Times New Roman"/>
+          <w:sz w:val="24"/>
+          <w:szCs w:val="24"/>
           <w:lang w:val="en-US" w:eastAsia="x-none"/>
         </w:rPr>
         <w:t>Public Transport Management është shpesh teknologjikisht kompleks, gjë që kërkon planifikim të kujdesshëm dhe konsultim dhe monitorim publik. Pengesat për zbatimin përfshijnë:</w:t>
@@ -5980,12 +6313,19 @@
     </w:p>
     <w:p>
       <w:pPr>
-        <w:rPr>
-          <w:lang w:val="en-US" w:eastAsia="x-none"/>
-        </w:rPr>
-      </w:pPr>
-      <w:r>
-        <w:rPr>
+        <w:spacing w:line="240" w:lineRule="auto"/>
+        <w:rPr>
+          <w:rFonts w:ascii="Times New Roman" w:hAnsi="Times New Roman"/>
+          <w:sz w:val="24"/>
+          <w:szCs w:val="24"/>
+          <w:lang w:val="en-US" w:eastAsia="x-none"/>
+        </w:rPr>
+      </w:pPr>
+      <w:r>
+        <w:rPr>
+          <w:rFonts w:ascii="Times New Roman" w:hAnsi="Times New Roman"/>
+          <w:sz w:val="24"/>
+          <w:szCs w:val="24"/>
           <w:lang w:val="en-US" w:eastAsia="x-none"/>
         </w:rPr>
         <w:t xml:space="preserve"> </w:t>
@@ -5993,18 +6333,28 @@
     </w:p>
     <w:p>
       <w:pPr>
-        <w:rPr>
-          <w:lang w:val="en-US" w:eastAsia="x-none"/>
-        </w:rPr>
-      </w:pPr>
-      <w:r>
-        <w:rPr>
+        <w:spacing w:line="240" w:lineRule="auto"/>
+        <w:rPr>
+          <w:rFonts w:ascii="Times New Roman" w:hAnsi="Times New Roman"/>
+          <w:sz w:val="24"/>
+          <w:szCs w:val="24"/>
+          <w:lang w:val="en-US" w:eastAsia="x-none"/>
+        </w:rPr>
+      </w:pPr>
+      <w:r>
+        <w:rPr>
+          <w:rFonts w:ascii="Times New Roman" w:hAnsi="Times New Roman"/>
+          <w:sz w:val="24"/>
+          <w:szCs w:val="24"/>
           <w:lang w:val="en-US" w:eastAsia="x-none"/>
         </w:rPr>
         <w:t>•</w:t>
       </w:r>
       <w:r>
         <w:rPr>
+          <w:rFonts w:ascii="Times New Roman" w:hAnsi="Times New Roman"/>
+          <w:sz w:val="24"/>
+          <w:szCs w:val="24"/>
           <w:lang w:val="en-US" w:eastAsia="x-none"/>
         </w:rPr>
         <w:tab/>
@@ -6013,18 +6363,28 @@
     </w:p>
     <w:p>
       <w:pPr>
-        <w:rPr>
-          <w:lang w:val="en-US" w:eastAsia="x-none"/>
-        </w:rPr>
-      </w:pPr>
-      <w:r>
-        <w:rPr>
+        <w:spacing w:line="240" w:lineRule="auto"/>
+        <w:rPr>
+          <w:rFonts w:ascii="Times New Roman" w:hAnsi="Times New Roman"/>
+          <w:sz w:val="24"/>
+          <w:szCs w:val="24"/>
+          <w:lang w:val="en-US" w:eastAsia="x-none"/>
+        </w:rPr>
+      </w:pPr>
+      <w:r>
+        <w:rPr>
+          <w:rFonts w:ascii="Times New Roman" w:hAnsi="Times New Roman"/>
+          <w:sz w:val="24"/>
+          <w:szCs w:val="24"/>
           <w:lang w:val="en-US" w:eastAsia="x-none"/>
         </w:rPr>
         <w:t>•</w:t>
       </w:r>
       <w:r>
         <w:rPr>
+          <w:rFonts w:ascii="Times New Roman" w:hAnsi="Times New Roman"/>
+          <w:sz w:val="24"/>
+          <w:szCs w:val="24"/>
           <w:lang w:val="en-US" w:eastAsia="x-none"/>
         </w:rPr>
         <w:tab/>
@@ -6033,18 +6393,28 @@
     </w:p>
     <w:p>
       <w:pPr>
-        <w:rPr>
-          <w:lang w:val="en-US" w:eastAsia="x-none"/>
-        </w:rPr>
-      </w:pPr>
-      <w:r>
-        <w:rPr>
+        <w:spacing w:line="240" w:lineRule="auto"/>
+        <w:rPr>
+          <w:rFonts w:ascii="Times New Roman" w:hAnsi="Times New Roman"/>
+          <w:sz w:val="24"/>
+          <w:szCs w:val="24"/>
+          <w:lang w:val="en-US" w:eastAsia="x-none"/>
+        </w:rPr>
+      </w:pPr>
+      <w:r>
+        <w:rPr>
+          <w:rFonts w:ascii="Times New Roman" w:hAnsi="Times New Roman"/>
+          <w:sz w:val="24"/>
+          <w:szCs w:val="24"/>
           <w:lang w:val="en-US" w:eastAsia="x-none"/>
         </w:rPr>
         <w:t>•</w:t>
       </w:r>
       <w:r>
         <w:rPr>
+          <w:rFonts w:ascii="Times New Roman" w:hAnsi="Times New Roman"/>
+          <w:sz w:val="24"/>
+          <w:szCs w:val="24"/>
           <w:lang w:val="en-US" w:eastAsia="x-none"/>
         </w:rPr>
         <w:tab/>
@@ -6053,18 +6423,28 @@
     </w:p>
     <w:p>
       <w:pPr>
-        <w:rPr>
-          <w:lang w:val="en-US" w:eastAsia="x-none"/>
-        </w:rPr>
-      </w:pPr>
-      <w:r>
-        <w:rPr>
+        <w:spacing w:line="240" w:lineRule="auto"/>
+        <w:rPr>
+          <w:rFonts w:ascii="Times New Roman" w:hAnsi="Times New Roman"/>
+          <w:sz w:val="24"/>
+          <w:szCs w:val="24"/>
+          <w:lang w:val="en-US" w:eastAsia="x-none"/>
+        </w:rPr>
+      </w:pPr>
+      <w:r>
+        <w:rPr>
+          <w:rFonts w:ascii="Times New Roman" w:hAnsi="Times New Roman"/>
+          <w:sz w:val="24"/>
+          <w:szCs w:val="24"/>
           <w:lang w:val="en-US" w:eastAsia="x-none"/>
         </w:rPr>
         <w:t>•</w:t>
       </w:r>
       <w:r>
         <w:rPr>
+          <w:rFonts w:ascii="Times New Roman" w:hAnsi="Times New Roman"/>
+          <w:sz w:val="24"/>
+          <w:szCs w:val="24"/>
           <w:lang w:val="en-US" w:eastAsia="x-none"/>
         </w:rPr>
         <w:tab/>
@@ -6073,18 +6453,28 @@
     </w:p>
     <w:p>
       <w:pPr>
-        <w:rPr>
-          <w:lang w:val="en-US" w:eastAsia="x-none"/>
-        </w:rPr>
-      </w:pPr>
-      <w:r>
-        <w:rPr>
+        <w:spacing w:line="240" w:lineRule="auto"/>
+        <w:rPr>
+          <w:rFonts w:ascii="Times New Roman" w:hAnsi="Times New Roman"/>
+          <w:sz w:val="24"/>
+          <w:szCs w:val="24"/>
+          <w:lang w:val="en-US" w:eastAsia="x-none"/>
+        </w:rPr>
+      </w:pPr>
+      <w:r>
+        <w:rPr>
+          <w:rFonts w:ascii="Times New Roman" w:hAnsi="Times New Roman"/>
+          <w:sz w:val="24"/>
+          <w:szCs w:val="24"/>
           <w:lang w:val="en-US" w:eastAsia="x-none"/>
         </w:rPr>
         <w:t>•</w:t>
       </w:r>
       <w:r>
         <w:rPr>
+          <w:rFonts w:ascii="Times New Roman" w:hAnsi="Times New Roman"/>
+          <w:sz w:val="24"/>
+          <w:szCs w:val="24"/>
           <w:lang w:val="en-US" w:eastAsia="x-none"/>
         </w:rPr>
         <w:tab/>
@@ -6093,18 +6483,28 @@
     </w:p>
     <w:p>
       <w:pPr>
-        <w:rPr>
-          <w:lang w:val="en-US" w:eastAsia="x-none"/>
-        </w:rPr>
-      </w:pPr>
-      <w:r>
-        <w:rPr>
+        <w:spacing w:line="240" w:lineRule="auto"/>
+        <w:rPr>
+          <w:rFonts w:ascii="Times New Roman" w:hAnsi="Times New Roman"/>
+          <w:sz w:val="24"/>
+          <w:szCs w:val="24"/>
+          <w:lang w:val="en-US" w:eastAsia="x-none"/>
+        </w:rPr>
+      </w:pPr>
+      <w:r>
+        <w:rPr>
+          <w:rFonts w:ascii="Times New Roman" w:hAnsi="Times New Roman"/>
+          <w:sz w:val="24"/>
+          <w:szCs w:val="24"/>
           <w:lang w:val="en-US" w:eastAsia="x-none"/>
         </w:rPr>
         <w:t>•</w:t>
       </w:r>
       <w:r>
         <w:rPr>
+          <w:rFonts w:ascii="Times New Roman" w:hAnsi="Times New Roman"/>
+          <w:sz w:val="24"/>
+          <w:szCs w:val="24"/>
           <w:lang w:val="en-US" w:eastAsia="x-none"/>
         </w:rPr>
         <w:tab/>
@@ -6113,45 +6513,60 @@
     </w:p>
     <w:p>
       <w:pPr>
-        <w:rPr>
-          <w:lang w:val="en-US" w:eastAsia="x-none"/>
-        </w:rPr>
-      </w:pPr>
-      <w:r>
-        <w:rPr>
-          <w:lang w:val="en-US" w:eastAsia="x-none"/>
-        </w:rPr>
-        <w:t xml:space="preserve">Sfida e një sistemi të qëndrueshëm transporti është se ai duhet të përmbushë nevojat e lëvizshmërisë dhe aksesit të njerëzve duke siguruar mënyra të sigurta dhe miqësore me mjedisin e transportit. Kjo është një detyrë komplekse dhe e vështirë në qytetet e vendeve në zhvillim siç është Kosova sepse nevojat e njerëzve që i përkasin grupeve të ndryshme të të ardhurave nuk janë vetëm të ndryshme, por gjithashtu shpesh janë të natyrës konfliktuale. Për shembull, nëse një pjesë e madhe e popullsisë nuk kanë mundësi të përdorin transport të motorizuar - automjete private ose autobusë publik - ata duhet të ecin ose të shkojnë në vendin e tyre të punës ose të përdorin biçikleta. </w:t>
-      </w:r>
-      <w:r>
-        <w:rPr>
+        <w:spacing w:line="240" w:lineRule="auto"/>
+        <w:rPr>
+          <w:rFonts w:ascii="Times New Roman" w:hAnsi="Times New Roman"/>
+          <w:sz w:val="24"/>
+          <w:szCs w:val="24"/>
+          <w:lang w:val="en-US" w:eastAsia="x-none"/>
+        </w:rPr>
+      </w:pPr>
+      <w:r>
+        <w:rPr>
+          <w:rFonts w:ascii="Times New Roman" w:hAnsi="Times New Roman"/>
+          <w:sz w:val="24"/>
+          <w:szCs w:val="24"/>
+          <w:lang w:val="en-US" w:eastAsia="x-none"/>
+        </w:rPr>
+        <w:t>Sfida e një sistemi të qëndrueshëm transporti është se ai duhet të përmbushë nevojat e lëvizshmërisë dhe aksesit të njerëzve duke siguruar mënyra të sigurta dhe miqësore me mjedisin e transportit. Kjo është një detyrë komplekse dhe e vështirë në qytetet e vendeve në zhvillim siç është Kosova sepse nevojat e njerëzve që i përkasin grupeve të ndryshme të të ardhurave nuk janë vetëm të ndryshme, por gjithashtu shpesh janë të natyrës konfliktuale. Për shembull, nëse një pjesë e madhe e popullsisë nuk kanë mundësi të përdorin transport të motorizuar - automjete private ose autobusë publik - ata duhet të ecin ose të shkojnë në vendin e tyre të punës ose të përdorin biçikleta. Sigurimi i një infrastrukture të sigurt për çiklistët dhe këmbësorët nënkupton ose veçimin fizik të hapësirës rrugore për çiklistët dhe këmbësorët nga trafiku i motorizuar, ose, nëse kjo nuk është e mundur, zvogëlimin e shpejtësisë së trafikut të motorizuar.</w:t>
+      </w:r>
+    </w:p>
+    <w:p>
+      <w:pPr>
+        <w:spacing w:line="240" w:lineRule="auto"/>
+        <w:rPr>
+          <w:rFonts w:ascii="Times New Roman" w:hAnsi="Times New Roman"/>
+          <w:sz w:val="24"/>
+          <w:szCs w:val="24"/>
+          <w:lang w:val="en-US" w:eastAsia="x-none"/>
+        </w:rPr>
+      </w:pPr>
+      <w:r>
+        <w:rPr>
+          <w:rFonts w:ascii="Times New Roman" w:hAnsi="Times New Roman"/>
+          <w:sz w:val="24"/>
+          <w:szCs w:val="24"/>
           <w:lang w:val="en-US" w:eastAsia="x-none"/>
         </w:rPr>
         <w:lastRenderedPageBreak/>
-        <w:t>Sigurimi i një infrastrukture të sigurt për çiklistët dhe këmbësorët nënkupton ose veçimin fizik të hapësirës rrugore për çiklistët dhe këmbësorët nga trafiku i motorizuar, ose, nëse kjo nuk është e mundur, zvogëlimin e shpejtësisë së trafikut të motorizuar.</w:t>
-      </w:r>
-    </w:p>
-    <w:p>
-      <w:pPr>
-        <w:rPr>
-          <w:lang w:val="en-US" w:eastAsia="x-none"/>
-        </w:rPr>
-      </w:pPr>
-      <w:r>
-        <w:rPr>
-          <w:lang w:val="en-US" w:eastAsia="x-none"/>
-        </w:rPr>
         <w:t>Një hierarki e transportit e orientuar nga këmbësorët promovon dendësinë, sigurinë dhe qëndrueshmërinë ekonomike.</w:t>
       </w:r>
     </w:p>
     <w:p>
       <w:pPr>
-        <w:rPr>
-          <w:lang w:val="en-US" w:eastAsia="x-none"/>
-        </w:rPr>
-      </w:pPr>
-      <w:r>
-        <w:rPr>
+        <w:spacing w:line="240" w:lineRule="auto"/>
+        <w:rPr>
+          <w:rFonts w:ascii="Times New Roman" w:hAnsi="Times New Roman"/>
+          <w:sz w:val="24"/>
+          <w:szCs w:val="24"/>
+          <w:lang w:val="en-US" w:eastAsia="x-none"/>
+        </w:rPr>
+      </w:pPr>
+      <w:r>
+        <w:rPr>
+          <w:rFonts w:ascii="Times New Roman" w:hAnsi="Times New Roman"/>
+          <w:sz w:val="24"/>
+          <w:szCs w:val="24"/>
           <w:lang w:val="en-US" w:eastAsia="x-none"/>
         </w:rPr>
         <w:t>Si rezultat, efikasiteti i sistemit të transportit, produktiviteti ekonomik dhe jetesa e komunitetit priren të rriten nëse udhëtimi i automjeteve minimizohet, veçanërisht në kushtet e pikut urban. Kjo nuk kërkon eliminimin e udhëtimit automobilistik plotësisht; edhe në qytetet e mëdha një pjesë e udhëtimeve bëhen në mënyrë efikase me makinë. Sidoqoftë, ndërsa qytetet bëhen më të mëdha dhe më të dendura, pjesa e modës së automobilave duhet të bjerë.</w:t>
@@ -6159,12 +6574,19 @@
     </w:p>
     <w:p>
       <w:pPr>
-        <w:rPr>
-          <w:lang w:val="en-US" w:eastAsia="x-none"/>
-        </w:rPr>
-      </w:pPr>
-      <w:r>
-        <w:rPr>
+        <w:spacing w:line="240" w:lineRule="auto"/>
+        <w:rPr>
+          <w:rFonts w:ascii="Times New Roman" w:hAnsi="Times New Roman"/>
+          <w:sz w:val="24"/>
+          <w:szCs w:val="24"/>
+          <w:lang w:val="en-US" w:eastAsia="x-none"/>
+        </w:rPr>
+      </w:pPr>
+      <w:r>
+        <w:rPr>
+          <w:rFonts w:ascii="Times New Roman" w:hAnsi="Times New Roman"/>
+          <w:sz w:val="24"/>
+          <w:szCs w:val="24"/>
           <w:lang w:val="en-US" w:eastAsia="x-none"/>
         </w:rPr>
         <w:t>Kosova po kalon me shpejtësi në një qytet aktiv me një popullsi urbane në rritje të shpejtë dhe pronësi të makinave private. Ngasja e dobët dhe sjellja e pakonsiderueshme me mungesën e rregullave të trafikut janë disa nga sfidat që vazhdojnë të ballafaqohen në sektorin e transportit.</w:t>
@@ -6172,12 +6594,19 @@
     </w:p>
     <w:p>
       <w:pPr>
-        <w:rPr>
-          <w:lang w:val="en-US" w:eastAsia="x-none"/>
-        </w:rPr>
-      </w:pPr>
-      <w:r>
-        <w:rPr>
+        <w:spacing w:line="240" w:lineRule="auto"/>
+        <w:rPr>
+          <w:rFonts w:ascii="Times New Roman" w:hAnsi="Times New Roman"/>
+          <w:sz w:val="24"/>
+          <w:szCs w:val="24"/>
+          <w:lang w:val="en-US" w:eastAsia="x-none"/>
+        </w:rPr>
+      </w:pPr>
+      <w:r>
+        <w:rPr>
+          <w:rFonts w:ascii="Times New Roman" w:hAnsi="Times New Roman"/>
+          <w:sz w:val="24"/>
+          <w:szCs w:val="24"/>
           <w:lang w:val="en-US" w:eastAsia="x-none"/>
         </w:rPr>
         <w:t>Përdorimi i tokës i ka dhënë përparësi banesës urbane - e cila është e kuptueshme pasi toka e përshtatshme për strehim është e kufizuar kryesisht për shkak të topografisë. Gjendja e rrugëve kryesore nuk është e përshtatshme për të akomoduar korridoret e ardhshme të tranzitit masiv. Dispozitat për shtigjet për këmbësorë dhe kalimet në Kosove janë joadekuate dhe të një standardi të ulët; shpesh ne gjendje te keqe. Public Transport Management i referohet aplikimit të teknologjive kompjuterike dhe të komunikimit për të menaxhuar problemet e transportit, andaj c cështje të tilla duhet të adresohen së bashku me zhvillimet e Public Transport Management.</w:t>
@@ -6185,7 +6614,10 @@
     </w:p>
     <w:p>
       <w:pPr>
-        <w:rPr>
+        <w:spacing w:line="240" w:lineRule="auto"/>
+        <w:rPr>
+          <w:sz w:val="24"/>
+          <w:szCs w:val="24"/>
           <w:lang w:val="en-US" w:eastAsia="x-none"/>
         </w:rPr>
       </w:pPr>
@@ -11964,7 +12396,7 @@
 </file>
 
 <file path=customXml/itemProps1.xml><?xml version="1.0" encoding="utf-8"?>
-<ds:datastoreItem xmlns:ds="http://schemas.openxmlformats.org/officeDocument/2006/customXml" ds:itemID="{47B7021A-E1B2-40F2-9308-9D95E61685EB}">
+<ds:datastoreItem xmlns:ds="http://schemas.openxmlformats.org/officeDocument/2006/customXml" ds:itemID="{6D351C59-B412-494B-82DE-1911E0FE9F1A}">
   <ds:schemaRefs>
     <ds:schemaRef ds:uri="http://schemas.openxmlformats.org/officeDocument/2006/bibliography"/>
   </ds:schemaRefs>

</xml_diff>

<commit_message>
auth, map, front changes
</commit_message>
<xml_diff>
--- a/docs/Project Documentation.docx
+++ b/docs/Project Documentation.docx
@@ -695,6 +695,8 @@
         </w:rPr>
         <w:t>Prishtinë</w:t>
       </w:r>
+      <w:bookmarkStart w:id="0" w:name="_GoBack"/>
+      <w:bookmarkEnd w:id="0"/>
     </w:p>
     <w:p>
       <w:pPr>
@@ -1424,7 +1426,7 @@
             <w:noProof/>
             <w:webHidden/>
           </w:rPr>
-          <w:t>6</w:t>
+          <w:t>7</w:t>
         </w:r>
         <w:r>
           <w:rPr>
@@ -1677,8 +1679,8 @@
           <w:lang w:val="sq-AL"/>
         </w:rPr>
       </w:pPr>
-      <w:bookmarkStart w:id="0" w:name="_Toc24318110"/>
-      <w:bookmarkStart w:id="1" w:name="_Toc30750193"/>
+      <w:bookmarkStart w:id="1" w:name="_Toc24318110"/>
+      <w:bookmarkStart w:id="2" w:name="_Toc30750193"/>
       <w:r>
         <w:rPr>
           <w:rFonts w:ascii="Times New Roman" w:hAnsi="Times New Roman"/>
@@ -1688,7 +1690,7 @@
         </w:rPr>
         <w:br w:type="page"/>
       </w:r>
-      <w:bookmarkStart w:id="2" w:name="_Toc68275963"/>
+      <w:bookmarkStart w:id="3" w:name="_Toc68275963"/>
       <w:r>
         <w:rPr>
           <w:rFonts w:ascii="Times New Roman" w:hAnsi="Times New Roman"/>
@@ -1699,9 +1701,9 @@
         <w:lastRenderedPageBreak/>
         <w:t>Historia e ndryshimeve të dokumentit</w:t>
       </w:r>
-      <w:bookmarkEnd w:id="0"/>
       <w:bookmarkEnd w:id="1"/>
       <w:bookmarkEnd w:id="2"/>
+      <w:bookmarkEnd w:id="3"/>
     </w:p>
     <w:tbl>
       <w:tblPr>
@@ -2893,7 +2895,7 @@
           <w:lang w:val="sq-AL"/>
         </w:rPr>
       </w:pPr>
-      <w:bookmarkStart w:id="3" w:name="_Toc68275964"/>
+      <w:bookmarkStart w:id="4" w:name="_Toc68275964"/>
       <w:r>
         <w:rPr>
           <w:lang w:val="sq-AL"/>
@@ -2913,7 +2915,7 @@
         </w:rPr>
         <w:t>shtrimi mbi projektin (Project Overview)</w:t>
       </w:r>
-      <w:bookmarkEnd w:id="3"/>
+      <w:bookmarkEnd w:id="4"/>
     </w:p>
     <w:p>
       <w:pPr>
@@ -3674,14 +3676,14 @@
         </w:rPr>
         <w:t xml:space="preserve"> </w:t>
       </w:r>
-      <w:bookmarkStart w:id="4" w:name="_Toc68275965"/>
+      <w:bookmarkStart w:id="5" w:name="_Toc68275965"/>
       <w:r>
         <w:rPr>
           <w:lang w:val="en-GB"/>
         </w:rPr>
         <w:t>Fusheveprimi I projektit (Project Scope)</w:t>
       </w:r>
-      <w:bookmarkEnd w:id="4"/>
+      <w:bookmarkEnd w:id="5"/>
     </w:p>
     <w:p>
       <w:pPr>
@@ -4727,7 +4729,7 @@
           <w:lang w:val="en-US"/>
         </w:rPr>
       </w:pPr>
-      <w:bookmarkStart w:id="5" w:name="_Toc68275966"/>
+      <w:bookmarkStart w:id="6" w:name="_Toc68275966"/>
       <w:r>
         <w:rPr>
           <w:rFonts w:eastAsia="Calibri"/>
@@ -4737,7 +4739,7 @@
         <w:lastRenderedPageBreak/>
         <w:t>Analiza teknike dhe teknologjike</w:t>
       </w:r>
-      <w:bookmarkEnd w:id="5"/>
+      <w:bookmarkEnd w:id="6"/>
     </w:p>
     <w:p>
       <w:pPr>
@@ -4757,7 +4759,7 @@
           <w:rFonts w:eastAsia="Calibri"/>
         </w:rPr>
       </w:pPr>
-      <w:bookmarkStart w:id="6" w:name="_Toc68275967"/>
+      <w:bookmarkStart w:id="7" w:name="_Toc68275967"/>
       <w:r>
         <w:rPr>
           <w:rFonts w:eastAsia="Calibri"/>
@@ -4771,7 +4773,7 @@
         </w:rPr>
         <w:t>të për zhvillimin e softuerit</w:t>
       </w:r>
-      <w:bookmarkEnd w:id="6"/>
+      <w:bookmarkEnd w:id="7"/>
     </w:p>
     <w:p>
       <w:pPr>
@@ -4933,7 +4935,7 @@
           <w:lang w:val="en-US"/>
         </w:rPr>
       </w:pPr>
-      <w:bookmarkStart w:id="7" w:name="_Toc68275968"/>
+      <w:bookmarkStart w:id="8" w:name="_Toc68275968"/>
       <w:r>
         <w:rPr>
           <w:rFonts w:eastAsia="Calibri"/>
@@ -4941,7 +4943,7 @@
         </w:rPr>
         <w:t>Dizajni i arkitetkturë së sistemit</w:t>
       </w:r>
-      <w:bookmarkEnd w:id="7"/>
+      <w:bookmarkEnd w:id="8"/>
     </w:p>
     <w:p>
       <w:pPr>
@@ -5060,7 +5062,7 @@
           <w:lang w:val="en-US"/>
         </w:rPr>
       </w:pPr>
-      <w:bookmarkStart w:id="8" w:name="_Toc68275969"/>
+      <w:bookmarkStart w:id="9" w:name="_Toc68275969"/>
       <w:r>
         <w:rPr>
           <w:rFonts w:eastAsia="Calibri"/>
@@ -5075,7 +5077,7 @@
         </w:rPr>
         <w:t>ërdorura në softuer</w:t>
       </w:r>
-      <w:bookmarkEnd w:id="8"/>
+      <w:bookmarkEnd w:id="9"/>
     </w:p>
     <w:p>
       <w:pPr>
@@ -5241,8 +5243,6 @@
           <w:lang w:val="en-US" w:eastAsia="x-none"/>
         </w:rPr>
       </w:pPr>
-      <w:bookmarkStart w:id="9" w:name="_GoBack"/>
-      <w:bookmarkEnd w:id="9"/>
     </w:p>
     <w:p>
       <w:pPr>
@@ -12556,7 +12556,7 @@
 </file>
 
 <file path=customXml/itemProps1.xml><?xml version="1.0" encoding="utf-8"?>
-<ds:datastoreItem xmlns:ds="http://schemas.openxmlformats.org/officeDocument/2006/customXml" ds:itemID="{C4BC4208-9C1C-4FC5-8760-6C86515A1A8D}">
+<ds:datastoreItem xmlns:ds="http://schemas.openxmlformats.org/officeDocument/2006/customXml" ds:itemID="{67F2AC39-6D55-4C8B-B5EF-3C6E970C9792}">
   <ds:schemaRefs>
     <ds:schemaRef ds:uri="http://schemas.openxmlformats.org/officeDocument/2006/bibliography"/>
   </ds:schemaRefs>

</xml_diff>